<commit_message>
Aggiornamento del docuemnto contenente le specifiche dell'IA
Aggiunta definizione della codifica degli individui nel contesto dell'algoritmo genetico e prima discussione sulla funzione di fitness.
</commit_message>
<xml_diff>
--- a/Shall we go - Discussione sull'Intelligenza Artificiale da usare.docx
+++ b/Shall we go - Discussione sull'Intelligenza Artificiale da usare.docx
@@ -15,8 +15,37 @@
       </w:r>
     </w:p>
     <w:p>
-      <w:r>
-        <w:t>Shall we go è una piattaforma che fa del suo basarsi sulla community degli utenti dei suoi servizi la sua base. Data la sua natura, questa è stata una scelta quasi obbligata da compiere, descritta in maniera sommaria anche nel documento contenente il problem statement. Se è vero che esistono servizi come Moovit o lo stesso Google Maps che forniscono un</w:t>
+      <w:proofErr w:type="spellStart"/>
+      <w:r>
+        <w:t>Shall</w:t>
+      </w:r>
+      <w:proofErr w:type="spellEnd"/>
+      <w:r>
+        <w:t xml:space="preserve"> </w:t>
+      </w:r>
+      <w:proofErr w:type="spellStart"/>
+      <w:r>
+        <w:t>we</w:t>
+      </w:r>
+      <w:proofErr w:type="spellEnd"/>
+      <w:r>
+        <w:t xml:space="preserve"> go è una piattaforma che fa del suo basarsi sulla community degli utenti dei suoi servizi la sua base. Data la sua natura, questa è stata una scelta quasi obbligata da compiere, descritta in maniera sommaria anche nel documento contenente il problem </w:t>
+      </w:r>
+      <w:proofErr w:type="spellStart"/>
+      <w:r>
+        <w:t>statement</w:t>
+      </w:r>
+      <w:proofErr w:type="spellEnd"/>
+      <w:r>
+        <w:t xml:space="preserve">. Se è vero che esistono servizi come </w:t>
+      </w:r>
+      <w:proofErr w:type="spellStart"/>
+      <w:r>
+        <w:t>Moovit</w:t>
+      </w:r>
+      <w:proofErr w:type="spellEnd"/>
+      <w:r>
+        <w:t xml:space="preserve"> o lo stesso Google Maps che forniscono un</w:t>
       </w:r>
       <w:r>
         <w:t>’</w:t>
@@ -32,7 +61,23 @@
         <w:t xml:space="preserve">topic </w:t>
       </w:r>
       <w:r>
-        <w:t xml:space="preserve">che Shall we Go approccia, ovvero quello dei trasporti e tutto ciò che li riguarda, è altrettanto vero che questi ultimi presentano dei limiti che si fanno evidenti soprattutto quando si vanno a trattare aziende di trasporto medio-piccole che non comunicano (o non possono comunicare) i dati sulla loro organizzazione delle fermate e delle corse che espletano. </w:t>
+        <w:t xml:space="preserve">che </w:t>
+      </w:r>
+      <w:proofErr w:type="spellStart"/>
+      <w:r>
+        <w:t>Shall</w:t>
+      </w:r>
+      <w:proofErr w:type="spellEnd"/>
+      <w:r>
+        <w:t xml:space="preserve"> </w:t>
+      </w:r>
+      <w:proofErr w:type="spellStart"/>
+      <w:r>
+        <w:t>we</w:t>
+      </w:r>
+      <w:proofErr w:type="spellEnd"/>
+      <w:r>
+        <w:t xml:space="preserve"> Go approccia, ovvero quello dei trasporti e tutto ciò che li riguarda, è altrettanto vero che questi ultimi presentano dei limiti che si fanno evidenti soprattutto quando si vanno a trattare aziende di trasporto medio-piccole che non comunicano (o non possono comunicare) i dati sulla loro organizzazione delle fermate e delle corse che espletano. </w:t>
       </w:r>
     </w:p>
     <w:p>
@@ -42,6 +87,7 @@
       <w:r>
         <w:t xml:space="preserve">(come la ex </w:t>
       </w:r>
+      <w:proofErr w:type="spellStart"/>
       <w:r>
         <w:rPr>
           <w:i/>
@@ -49,6 +95,7 @@
         </w:rPr>
         <w:t>Buonotourist</w:t>
       </w:r>
+      <w:proofErr w:type="spellEnd"/>
       <w:r>
         <w:t xml:space="preserve"> o la </w:t>
       </w:r>
@@ -60,7 +107,31 @@
         <w:t>Leonetti &amp; Gallucci</w:t>
       </w:r>
       <w:r>
-        <w:t xml:space="preserve">). Nelle due applicazioni sopracitate, tuttavia, i loro punti di fermata (che molto spesso differiscono da quelli delle aziende statali, come Busitalia Campania e la SITA) e lo scheduling delle loro corse non sono minimamente menzionati in quanto queste ultime verosimilmente non li comunicano ai gestori delle piattaforme. Ed è in questo caso che entra in gioco il concetto di crowdsourcing su cui Shall we Go si basa. </w:t>
+        <w:t xml:space="preserve">). Nelle due applicazioni sopracitate, tuttavia, i loro punti di fermata (che molto spesso differiscono da quelli delle aziende statali, come </w:t>
+      </w:r>
+      <w:proofErr w:type="spellStart"/>
+      <w:r>
+        <w:t>Busitalia</w:t>
+      </w:r>
+      <w:proofErr w:type="spellEnd"/>
+      <w:r>
+        <w:t xml:space="preserve"> Campania e la SITA) e lo scheduling delle loro corse non sono minimamente menzionati in quanto queste ultime verosimilmente non li comunicano ai gestori delle piattaforme. Ed è in questo caso che entra in gioco il concetto di crowdsourcing su cui </w:t>
+      </w:r>
+      <w:proofErr w:type="spellStart"/>
+      <w:r>
+        <w:t>Shall</w:t>
+      </w:r>
+      <w:proofErr w:type="spellEnd"/>
+      <w:r>
+        <w:t xml:space="preserve"> </w:t>
+      </w:r>
+      <w:proofErr w:type="spellStart"/>
+      <w:r>
+        <w:t>we</w:t>
+      </w:r>
+      <w:proofErr w:type="spellEnd"/>
+      <w:r>
+        <w:t xml:space="preserve"> Go si basa. </w:t>
       </w:r>
     </w:p>
     <w:p>
@@ -75,28 +146,70 @@
       <w:r>
         <w:t xml:space="preserve">buona fede di chi effettua delle segnalazioni, in quanto potrebbero verificarsi episodi di </w:t>
       </w:r>
-      <w:r>
-        <w:rPr>
-          <w:i/>
-          <w:iCs/>
-        </w:rPr>
-        <w:t xml:space="preserve">trolling </w:t>
-      </w:r>
-      <w:r>
-        <w:t xml:space="preserve">o di vero e proprio vandalismo, come accade di tanto in tanto sulle voci dell’enciclopedia online Wikipedia. È stato quindi da subito necessario pensare ad un qualche tipo di contromisura a questo fenomeno. La prima feature che è stata presa in considerazione è quelal che consiste nel prevedere una sorta di “carriera” all’interno della piattaforma che funziona in modo simile al social </w:t>
-      </w:r>
-      <w:r>
-        <w:rPr>
-          <w:i/>
-          <w:iCs/>
-        </w:rPr>
-        <w:t xml:space="preserve">Reddit </w:t>
+      <w:proofErr w:type="spellStart"/>
+      <w:r>
+        <w:rPr>
+          <w:i/>
+          <w:iCs/>
+        </w:rPr>
+        <w:t>trolling</w:t>
+      </w:r>
+      <w:proofErr w:type="spellEnd"/>
+      <w:r>
+        <w:rPr>
+          <w:i/>
+          <w:iCs/>
+        </w:rPr>
+        <w:t xml:space="preserve"> </w:t>
+      </w:r>
+      <w:r>
+        <w:t xml:space="preserve">o di vero e proprio vandalismo, come accade di tanto in tanto sulle voci dell’enciclopedia online Wikipedia. È stato quindi da subito necessario pensare ad un qualche tipo di contromisura a questo fenomeno. La prima feature che è stata presa in considerazione è </w:t>
+      </w:r>
+      <w:proofErr w:type="spellStart"/>
+      <w:r>
+        <w:t>quelal</w:t>
+      </w:r>
+      <w:proofErr w:type="spellEnd"/>
+      <w:r>
+        <w:t xml:space="preserve"> che consiste nel prevedere una sorta di “carriera” all’interno della piattaforma che funziona in modo simile al social </w:t>
+      </w:r>
+      <w:proofErr w:type="spellStart"/>
+      <w:r>
+        <w:rPr>
+          <w:i/>
+          <w:iCs/>
+        </w:rPr>
+        <w:t>Reddit</w:t>
+      </w:r>
+      <w:proofErr w:type="spellEnd"/>
+      <w:r>
+        <w:rPr>
+          <w:i/>
+          <w:iCs/>
+        </w:rPr>
+        <w:t xml:space="preserve"> </w:t>
       </w:r>
       <w:r>
         <w:t>in cui gli utenti sono caratterizzati da un certo livello di “Karma”</w:t>
       </w:r>
       <w:r>
-        <w:t xml:space="preserve">, che certifica la loro attività derivata dalla permanenza sulla piattaforma ed il contributo che esso apporta (nel caso di Reddit, in termini di post, upvote o commenti ai post nelle varie boards). Vien da sé che quanto più un utente contribuisce alla piattaforma, tanto più il suo </w:t>
+        <w:t xml:space="preserve">, che certifica la loro attività derivata dalla permanenza sulla piattaforma ed il contributo che esso apporta (nel caso di </w:t>
+      </w:r>
+      <w:proofErr w:type="spellStart"/>
+      <w:r>
+        <w:t>Reddit</w:t>
+      </w:r>
+      <w:proofErr w:type="spellEnd"/>
+      <w:r>
+        <w:t xml:space="preserve">, in termini di post, </w:t>
+      </w:r>
+      <w:proofErr w:type="spellStart"/>
+      <w:r>
+        <w:t>upvote</w:t>
+      </w:r>
+      <w:proofErr w:type="spellEnd"/>
+      <w:r>
+        <w:t xml:space="preserve"> o commenti ai post nelle varie boards). Vien da sé che quanto più un utente contribuisce alla piattaforma, tanto più il suo </w:t>
       </w:r>
       <w:r>
         <w:rPr>
@@ -112,7 +225,23 @@
         <w:t xml:space="preserve">  </w:t>
       </w:r>
       <w:r>
-        <w:t>Un approccio del genere potrebbe essere adottato anche in Shall we Go. Ad esempio, quando un utente effettua la segnalazione di una fermata in un determinato punto, essa verrà analizzata da un</w:t>
+        <w:t xml:space="preserve">Un approccio del genere potrebbe essere adottato anche in </w:t>
+      </w:r>
+      <w:proofErr w:type="spellStart"/>
+      <w:r>
+        <w:t>Shall</w:t>
+      </w:r>
+      <w:proofErr w:type="spellEnd"/>
+      <w:r>
+        <w:t xml:space="preserve"> </w:t>
+      </w:r>
+      <w:proofErr w:type="spellStart"/>
+      <w:r>
+        <w:t>we</w:t>
+      </w:r>
+      <w:proofErr w:type="spellEnd"/>
+      <w:r>
+        <w:t xml:space="preserve"> Go. Ad esempio, quando un utente effettua la segnalazione di una fermata in un determinato punto, essa verrà analizzata da un</w:t>
       </w:r>
       <w:r>
         <w:t>o (o più)</w:t>
@@ -164,7 +293,15 @@
         <w:t>come</w:t>
       </w:r>
       <w:r>
-        <w:t xml:space="preserve"> garantire la qualità dei dati ma poco dell’infrastruttura “under the hood”. In particolare, sorge immediatamente la questione prettamente tecnica del come andare a scegliere chi devono essere gli incaricati ad esaminare le segnalazioni di ciascun utente. Banalmente, un utente di Milano ha una probabilità decisamente minore di saper </w:t>
+        <w:t xml:space="preserve"> garantire la qualità dei dati ma poco dell’infrastruttura “under the </w:t>
+      </w:r>
+      <w:proofErr w:type="spellStart"/>
+      <w:r>
+        <w:t>hood</w:t>
+      </w:r>
+      <w:proofErr w:type="spellEnd"/>
+      <w:r>
+        <w:t xml:space="preserve">”. In particolare, sorge immediatamente la questione prettamente tecnica del come andare a scegliere chi devono essere gli incaricati ad esaminare le segnalazioni di ciascun utente. Banalmente, un utente di Milano ha una probabilità decisamente minore di saper </w:t>
       </w:r>
       <w:r>
         <w:t xml:space="preserve">analizzare la segnalazione di una fermata che si trova nel comune di Fisciano rispetto ad un utente che abita in quel comune o comunque poco lontano da lì. </w:t>
@@ -173,7 +310,15 @@
     <w:p>
       <w:r>
         <w:lastRenderedPageBreak/>
-        <w:t xml:space="preserve">Oltre ad un criterio prettamente tecnico (che è quello della posizione geografica del verificatore), c’è poi da affrontare tutto il discorso sul karma e sul periodo di appartenenza alla piattaforma. Una situazione del genere, specialmente se ci si proietta in un contesto con molti utenti e quindi su larga scala, non sempre è approcciabile con una semplice ricerca lineare tra tutti gli utenti della piattaforma, al netto di un possibile lavoro di preprocessing (che sarà discusso in un’appendice di questo documento e che comunque non sempre può andare a buon fine). Nel contesto del corso di </w:t>
+        <w:t xml:space="preserve">Oltre ad un criterio prettamente tecnico (che è quello della posizione geografica del verificatore), c’è poi da affrontare tutto il discorso sul karma e sul periodo di appartenenza alla piattaforma. Una situazione del genere, specialmente se ci si proietta in un contesto con molti utenti e quindi su larga scala, non sempre è approcciabile con una semplice ricerca lineare tra tutti gli utenti della piattaforma, al netto di un possibile lavoro di </w:t>
+      </w:r>
+      <w:proofErr w:type="spellStart"/>
+      <w:r>
+        <w:t>preprocessing</w:t>
+      </w:r>
+      <w:proofErr w:type="spellEnd"/>
+      <w:r>
+        <w:t xml:space="preserve"> (che sarà discusso in un’appendice di questo documento e che comunque non sempre può andare a buon fine). Nel contesto del corso di </w:t>
       </w:r>
       <w:r>
         <w:rPr>
@@ -277,7 +422,23 @@
         <w:t xml:space="preserve"> GA, essendo una </w:t>
       </w:r>
       <w:r>
-        <w:t>metaeuristica, risiede proprio nella sua adattabilità a molti problemi, tra cui vi è proprio quello affrontato da Shall we Go in questo contesto. Di seguito verrà proposto un possibile setup, fase che rappresenta una delle difficoltà tipiche della progettazione dell’algoritmo, altrimenti molto intuitivo da applicare</w:t>
+        <w:t xml:space="preserve">metaeuristica, risiede proprio nella sua adattabilità a molti problemi, tra cui vi è proprio quello affrontato da </w:t>
+      </w:r>
+      <w:proofErr w:type="spellStart"/>
+      <w:r>
+        <w:t>Shall</w:t>
+      </w:r>
+      <w:proofErr w:type="spellEnd"/>
+      <w:r>
+        <w:t xml:space="preserve"> </w:t>
+      </w:r>
+      <w:proofErr w:type="spellStart"/>
+      <w:r>
+        <w:t>we</w:t>
+      </w:r>
+      <w:proofErr w:type="spellEnd"/>
+      <w:r>
+        <w:t xml:space="preserve"> Go in questo contesto. Di seguito verrà proposto un possibile setup, fase che rappresenta una delle difficoltà tipiche della progettazione dell’algoritmo, altrimenti molto intuitivo da applicare</w:t>
       </w:r>
     </w:p>
     <w:p/>
@@ -407,6 +568,61 @@
       </w:r>
       <w:r>
         <w:t>il processo di “evoluzione”.</w:t>
+      </w:r>
+    </w:p>
+    <w:p>
+      <w:pPr>
+        <w:ind w:left="360"/>
+        <w:jc w:val="both"/>
+      </w:pPr>
+    </w:p>
+    <w:p>
+      <w:pPr>
+        <w:pStyle w:val="Paragrafoelenco"/>
+        <w:numPr>
+          <w:ilvl w:val="1"/>
+          <w:numId w:val="1"/>
+        </w:numPr>
+        <w:jc w:val="both"/>
+      </w:pPr>
+      <w:r>
+        <w:t>Codifica degli individui</w:t>
+      </w:r>
+    </w:p>
+    <w:p>
+      <w:pPr>
+        <w:pStyle w:val="Paragrafoelenco"/>
+        <w:jc w:val="both"/>
+      </w:pPr>
+      <w:r>
+        <w:t xml:space="preserve">Nel contesto degli algoritmi genetici, possiamo interpretare un individuo come un insieme di geni, che lo caratterizzano e permettono la creazione di nuovi individui tramite l’applicazione dei tre operatori genetici. Calandoci nel contesto del problema che si vuole affrontare, si nota subito che un individuo, contrariamente a quanto ci si potrebbe aspettare, non può coincidere con un singolo utente “candidato” alla verifica delle segnalazioni, in quanto composto da caratteristiche che non possono essere mutate o incrociate tra di loro (banalmente, si creerebbe un utente che nella realtà non esiste, di fatto vanificando lo sforzo dell’algoritmo). È necessario quindi “salire di livello”. Si potrebbe provare a passare dalla relazione </w:t>
+      </w:r>
+      <w:r>
+        <w:rPr>
+          <w:i/>
+          <w:iCs/>
+        </w:rPr>
+        <w:t>singolo utente = individuo</w:t>
+      </w:r>
+      <w:r>
+        <w:t xml:space="preserve"> a quella, più generale, </w:t>
+      </w:r>
+      <w:r>
+        <w:rPr>
+          <w:i/>
+          <w:iCs/>
+        </w:rPr>
+        <w:t>gruppo di utenti = indivi</w:t>
+      </w:r>
+      <w:r>
+        <w:rPr>
+          <w:i/>
+          <w:iCs/>
+        </w:rPr>
+        <w:t>duo</w:t>
+      </w:r>
+      <w:r>
+        <w:t xml:space="preserve"> </w:t>
       </w:r>
     </w:p>
     <w:sectPr>
@@ -423,9 +639,9 @@
 <w:numbering xmlns:wpc="http://schemas.microsoft.com/office/word/2010/wordprocessingCanvas" xmlns:cx="http://schemas.microsoft.com/office/drawing/2014/chartex" xmlns:cx1="http://schemas.microsoft.com/office/drawing/2015/9/8/chartex" xmlns:cx2="http://schemas.microsoft.com/office/drawing/2015/10/21/chartex" xmlns:cx3="http://schemas.microsoft.com/office/drawing/2016/5/9/chartex" xmlns:cx4="http://schemas.microsoft.com/office/drawing/2016/5/10/chartex" xmlns:cx5="http://schemas.microsoft.com/office/drawing/2016/5/11/chartex" xmlns:cx6="http://schemas.microsoft.com/office/drawing/2016/5/12/chartex" xmlns:cx7="http://schemas.microsoft.com/office/drawing/2016/5/13/chartex" xmlns:cx8="http://schemas.microsoft.com/office/drawing/2016/5/14/chartex" xmlns:mc="http://schemas.openxmlformats.org/markup-compatibility/2006" xmlns:aink="http://schemas.microsoft.com/office/drawing/2016/ink" xmlns:am3d="http://schemas.microsoft.com/office/drawing/2017/model3d" xmlns:o="urn:schemas-microsoft-com:office:office" xmlns:r="http://schemas.openxmlformats.org/officeDocument/2006/relationships" xmlns:m="http://schemas.openxmlformats.org/officeDocument/2006/math" xmlns:v="urn:schemas-microsoft-com:vml" xmlns:wp14="http://schemas.microsoft.com/office/word/2010/wordprocessingDrawing" xmlns:wp="http://schemas.openxmlformats.org/drawingml/2006/wordprocessingDrawing" xmlns:w10="urn:schemas-microsoft-com:office:word" xmlns:w="http://schemas.openxmlformats.org/wordprocessingml/2006/main" xmlns:w14="http://schemas.microsoft.com/office/word/2010/wordml" xmlns:w15="http://schemas.microsoft.com/office/word/2012/wordml" xmlns:w16cex="http://schemas.microsoft.com/office/word/2018/wordml/cex" xmlns:w16cid="http://schemas.microsoft.com/office/word/2016/wordml/cid" xmlns:w16="http://schemas.microsoft.com/office/word/2018/wordml" xmlns:w16se="http://schemas.microsoft.com/office/word/2015/wordml/symex" xmlns:wpg="http://schemas.microsoft.com/office/word/2010/wordprocessingGroup" xmlns:wpi="http://schemas.microsoft.com/office/word/2010/wordprocessingInk" xmlns:wne="http://schemas.microsoft.com/office/word/2006/wordml" xmlns:wps="http://schemas.microsoft.com/office/word/2010/wordprocessingShape" mc:Ignorable="w14 w15 w16se w16cid w16 w16cex wp14">
   <w:abstractNum w:abstractNumId="0" w15:restartNumberingAfterBreak="0">
     <w:nsid w:val="435318DF"/>
-    <w:multiLevelType w:val="hybridMultilevel"/>
-    <w:tmpl w:val="DDE89BE4"/>
-    <w:lvl w:ilvl="0" w:tplc="0410000F">
+    <w:multiLevelType w:val="multilevel"/>
+    <w:tmpl w:val="41CC7B0C"/>
+    <w:lvl w:ilvl="0">
       <w:start w:val="1"/>
       <w:numFmt w:val="decimal"/>
       <w:lvlText w:val="%1."/>
@@ -437,77 +653,109 @@
         <w:rFonts w:hint="default"/>
       </w:rPr>
     </w:lvl>
-    <w:lvl w:ilvl="1" w:tplc="04100019" w:tentative="1">
-      <w:start w:val="1"/>
-      <w:numFmt w:val="lowerLetter"/>
-      <w:lvlText w:val="%2."/>
-      <w:lvlJc w:val="left"/>
-      <w:pPr>
-        <w:ind w:left="1440" w:hanging="360"/>
-      </w:pPr>
-    </w:lvl>
-    <w:lvl w:ilvl="2" w:tplc="0410001B" w:tentative="1">
-      <w:start w:val="1"/>
-      <w:numFmt w:val="lowerRoman"/>
-      <w:lvlText w:val="%3."/>
-      <w:lvlJc w:val="right"/>
-      <w:pPr>
-        <w:ind w:left="2160" w:hanging="180"/>
-      </w:pPr>
-    </w:lvl>
-    <w:lvl w:ilvl="3" w:tplc="0410000F" w:tentative="1">
+    <w:lvl w:ilvl="1">
       <w:start w:val="1"/>
       <w:numFmt w:val="decimal"/>
-      <w:lvlText w:val="%4."/>
-      <w:lvlJc w:val="left"/>
-      <w:pPr>
-        <w:ind w:left="2880" w:hanging="360"/>
-      </w:pPr>
-    </w:lvl>
-    <w:lvl w:ilvl="4" w:tplc="04100019" w:tentative="1">
-      <w:start w:val="1"/>
-      <w:numFmt w:val="lowerLetter"/>
-      <w:lvlText w:val="%5."/>
-      <w:lvlJc w:val="left"/>
-      <w:pPr>
-        <w:ind w:left="3600" w:hanging="360"/>
-      </w:pPr>
-    </w:lvl>
-    <w:lvl w:ilvl="5" w:tplc="0410001B" w:tentative="1">
-      <w:start w:val="1"/>
-      <w:numFmt w:val="lowerRoman"/>
-      <w:lvlText w:val="%6."/>
-      <w:lvlJc w:val="right"/>
-      <w:pPr>
-        <w:ind w:left="4320" w:hanging="180"/>
-      </w:pPr>
-    </w:lvl>
-    <w:lvl w:ilvl="6" w:tplc="0410000F" w:tentative="1">
+      <w:isLgl/>
+      <w:lvlText w:val="%1.%2."/>
+      <w:lvlJc w:val="left"/>
+      <w:pPr>
+        <w:ind w:left="720" w:hanging="360"/>
+      </w:pPr>
+      <w:rPr>
+        <w:rFonts w:hint="default"/>
+      </w:rPr>
+    </w:lvl>
+    <w:lvl w:ilvl="2">
       <w:start w:val="1"/>
       <w:numFmt w:val="decimal"/>
-      <w:lvlText w:val="%7."/>
-      <w:lvlJc w:val="left"/>
-      <w:pPr>
-        <w:ind w:left="5040" w:hanging="360"/>
-      </w:pPr>
-    </w:lvl>
-    <w:lvl w:ilvl="7" w:tplc="04100019" w:tentative="1">
+      <w:isLgl/>
+      <w:lvlText w:val="%1.%2.%3."/>
+      <w:lvlJc w:val="left"/>
+      <w:pPr>
+        <w:ind w:left="1080" w:hanging="720"/>
+      </w:pPr>
+      <w:rPr>
+        <w:rFonts w:hint="default"/>
+      </w:rPr>
+    </w:lvl>
+    <w:lvl w:ilvl="3">
       <w:start w:val="1"/>
-      <w:numFmt w:val="lowerLetter"/>
-      <w:lvlText w:val="%8."/>
-      <w:lvlJc w:val="left"/>
-      <w:pPr>
-        <w:ind w:left="5760" w:hanging="360"/>
-      </w:pPr>
-    </w:lvl>
-    <w:lvl w:ilvl="8" w:tplc="0410001B" w:tentative="1">
+      <w:numFmt w:val="decimal"/>
+      <w:isLgl/>
+      <w:lvlText w:val="%1.%2.%3.%4."/>
+      <w:lvlJc w:val="left"/>
+      <w:pPr>
+        <w:ind w:left="1080" w:hanging="720"/>
+      </w:pPr>
+      <w:rPr>
+        <w:rFonts w:hint="default"/>
+      </w:rPr>
+    </w:lvl>
+    <w:lvl w:ilvl="4">
       <w:start w:val="1"/>
-      <w:numFmt w:val="lowerRoman"/>
-      <w:lvlText w:val="%9."/>
-      <w:lvlJc w:val="right"/>
-      <w:pPr>
-        <w:ind w:left="6480" w:hanging="180"/>
-      </w:pPr>
+      <w:numFmt w:val="decimal"/>
+      <w:isLgl/>
+      <w:lvlText w:val="%1.%2.%3.%4.%5."/>
+      <w:lvlJc w:val="left"/>
+      <w:pPr>
+        <w:ind w:left="1440" w:hanging="1080"/>
+      </w:pPr>
+      <w:rPr>
+        <w:rFonts w:hint="default"/>
+      </w:rPr>
+    </w:lvl>
+    <w:lvl w:ilvl="5">
+      <w:start w:val="1"/>
+      <w:numFmt w:val="decimal"/>
+      <w:isLgl/>
+      <w:lvlText w:val="%1.%2.%3.%4.%5.%6."/>
+      <w:lvlJc w:val="left"/>
+      <w:pPr>
+        <w:ind w:left="1440" w:hanging="1080"/>
+      </w:pPr>
+      <w:rPr>
+        <w:rFonts w:hint="default"/>
+      </w:rPr>
+    </w:lvl>
+    <w:lvl w:ilvl="6">
+      <w:start w:val="1"/>
+      <w:numFmt w:val="decimal"/>
+      <w:isLgl/>
+      <w:lvlText w:val="%1.%2.%3.%4.%5.%6.%7."/>
+      <w:lvlJc w:val="left"/>
+      <w:pPr>
+        <w:ind w:left="1800" w:hanging="1440"/>
+      </w:pPr>
+      <w:rPr>
+        <w:rFonts w:hint="default"/>
+      </w:rPr>
+    </w:lvl>
+    <w:lvl w:ilvl="7">
+      <w:start w:val="1"/>
+      <w:numFmt w:val="decimal"/>
+      <w:isLgl/>
+      <w:lvlText w:val="%1.%2.%3.%4.%5.%6.%7.%8."/>
+      <w:lvlJc w:val="left"/>
+      <w:pPr>
+        <w:ind w:left="1800" w:hanging="1440"/>
+      </w:pPr>
+      <w:rPr>
+        <w:rFonts w:hint="default"/>
+      </w:rPr>
+    </w:lvl>
+    <w:lvl w:ilvl="8">
+      <w:start w:val="1"/>
+      <w:numFmt w:val="decimal"/>
+      <w:isLgl/>
+      <w:lvlText w:val="%1.%2.%3.%4.%5.%6.%7.%8.%9."/>
+      <w:lvlJc w:val="left"/>
+      <w:pPr>
+        <w:ind w:left="2160" w:hanging="1800"/>
+      </w:pPr>
+      <w:rPr>
+        <w:rFonts w:hint="default"/>
+      </w:rPr>
     </w:lvl>
   </w:abstractNum>
   <w:abstractNum w:abstractNumId="1" w15:restartNumberingAfterBreak="0">

</xml_diff>

<commit_message>
Update Shall we go - Discussione sull'Intelligenza Artificiale da usare.docx
(Non tutte le modifiche risultavano salvate, sorry!)
</commit_message>
<xml_diff>
--- a/Shall we go - Discussione sull'Intelligenza Artificiale da usare.docx
+++ b/Shall we go - Discussione sull'Intelligenza Artificiale da usare.docx
@@ -15,37 +15,8 @@
       </w:r>
     </w:p>
     <w:p>
-      <w:proofErr w:type="spellStart"/>
-      <w:r>
-        <w:t>Shall</w:t>
-      </w:r>
-      <w:proofErr w:type="spellEnd"/>
-      <w:r>
-        <w:t xml:space="preserve"> </w:t>
-      </w:r>
-      <w:proofErr w:type="spellStart"/>
-      <w:r>
-        <w:t>we</w:t>
-      </w:r>
-      <w:proofErr w:type="spellEnd"/>
-      <w:r>
-        <w:t xml:space="preserve"> go è una piattaforma che fa del suo basarsi sulla community degli utenti dei suoi servizi la sua base. Data la sua natura, questa è stata una scelta quasi obbligata da compiere, descritta in maniera sommaria anche nel documento contenente il problem </w:t>
-      </w:r>
-      <w:proofErr w:type="spellStart"/>
-      <w:r>
-        <w:t>statement</w:t>
-      </w:r>
-      <w:proofErr w:type="spellEnd"/>
-      <w:r>
-        <w:t xml:space="preserve">. Se è vero che esistono servizi come </w:t>
-      </w:r>
-      <w:proofErr w:type="spellStart"/>
-      <w:r>
-        <w:t>Moovit</w:t>
-      </w:r>
-      <w:proofErr w:type="spellEnd"/>
-      <w:r>
-        <w:t xml:space="preserve"> o lo stesso Google Maps che forniscono un</w:t>
+      <w:r>
+        <w:t>Shall we go è una piattaforma che fa del suo basarsi sulla community degli utenti dei suoi servizi la sua base. Data la sua natura, questa è stata una scelta quasi obbligata da compiere, descritta in maniera sommaria anche nel documento contenente il problem statement. Se è vero che esistono servizi come Moovit o lo stesso Google Maps che forniscono un</w:t>
       </w:r>
       <w:r>
         <w:t>’</w:t>
@@ -61,23 +32,7 @@
         <w:t xml:space="preserve">topic </w:t>
       </w:r>
       <w:r>
-        <w:t xml:space="preserve">che </w:t>
-      </w:r>
-      <w:proofErr w:type="spellStart"/>
-      <w:r>
-        <w:t>Shall</w:t>
-      </w:r>
-      <w:proofErr w:type="spellEnd"/>
-      <w:r>
-        <w:t xml:space="preserve"> </w:t>
-      </w:r>
-      <w:proofErr w:type="spellStart"/>
-      <w:r>
-        <w:t>we</w:t>
-      </w:r>
-      <w:proofErr w:type="spellEnd"/>
-      <w:r>
-        <w:t xml:space="preserve"> Go approccia, ovvero quello dei trasporti e tutto ciò che li riguarda, è altrettanto vero che questi ultimi presentano dei limiti che si fanno evidenti soprattutto quando si vanno a trattare aziende di trasporto medio-piccole che non comunicano (o non possono comunicare) i dati sulla loro organizzazione delle fermate e delle corse che espletano. </w:t>
+        <w:t xml:space="preserve">che Shall we Go approccia, ovvero quello dei trasporti e tutto ciò che li riguarda, è altrettanto vero che questi ultimi presentano dei limiti che si fanno evidenti soprattutto quando si vanno a trattare aziende di trasporto medio-piccole che non comunicano (o non possono comunicare) i dati sulla loro organizzazione delle fermate e delle corse che espletano. </w:t>
       </w:r>
     </w:p>
     <w:p>
@@ -87,7 +42,6 @@
       <w:r>
         <w:t xml:space="preserve">(come la ex </w:t>
       </w:r>
-      <w:proofErr w:type="spellStart"/>
       <w:r>
         <w:rPr>
           <w:i/>
@@ -95,7 +49,6 @@
         </w:rPr>
         <w:t>Buonotourist</w:t>
       </w:r>
-      <w:proofErr w:type="spellEnd"/>
       <w:r>
         <w:t xml:space="preserve"> o la </w:t>
       </w:r>
@@ -107,31 +60,7 @@
         <w:t>Leonetti &amp; Gallucci</w:t>
       </w:r>
       <w:r>
-        <w:t xml:space="preserve">). Nelle due applicazioni sopracitate, tuttavia, i loro punti di fermata (che molto spesso differiscono da quelli delle aziende statali, come </w:t>
-      </w:r>
-      <w:proofErr w:type="spellStart"/>
-      <w:r>
-        <w:t>Busitalia</w:t>
-      </w:r>
-      <w:proofErr w:type="spellEnd"/>
-      <w:r>
-        <w:t xml:space="preserve"> Campania e la SITA) e lo scheduling delle loro corse non sono minimamente menzionati in quanto queste ultime verosimilmente non li comunicano ai gestori delle piattaforme. Ed è in questo caso che entra in gioco il concetto di crowdsourcing su cui </w:t>
-      </w:r>
-      <w:proofErr w:type="spellStart"/>
-      <w:r>
-        <w:t>Shall</w:t>
-      </w:r>
-      <w:proofErr w:type="spellEnd"/>
-      <w:r>
-        <w:t xml:space="preserve"> </w:t>
-      </w:r>
-      <w:proofErr w:type="spellStart"/>
-      <w:r>
-        <w:t>we</w:t>
-      </w:r>
-      <w:proofErr w:type="spellEnd"/>
-      <w:r>
-        <w:t xml:space="preserve"> Go si basa. </w:t>
+        <w:t xml:space="preserve">). Nelle due applicazioni sopracitate, tuttavia, i loro punti di fermata (che molto spesso differiscono da quelli delle aziende statali, come Busitalia Campania e la SITA) e lo scheduling delle loro corse non sono minimamente menzionati in quanto queste ultime verosimilmente non li comunicano ai gestori delle piattaforme. Ed è in questo caso che entra in gioco il concetto di crowdsourcing su cui Shall we Go si basa. </w:t>
       </w:r>
     </w:p>
     <w:p>
@@ -146,70 +75,28 @@
       <w:r>
         <w:t xml:space="preserve">buona fede di chi effettua delle segnalazioni, in quanto potrebbero verificarsi episodi di </w:t>
       </w:r>
-      <w:proofErr w:type="spellStart"/>
-      <w:r>
-        <w:rPr>
-          <w:i/>
-          <w:iCs/>
-        </w:rPr>
-        <w:t>trolling</w:t>
-      </w:r>
-      <w:proofErr w:type="spellEnd"/>
-      <w:r>
-        <w:rPr>
-          <w:i/>
-          <w:iCs/>
-        </w:rPr>
-        <w:t xml:space="preserve"> </w:t>
-      </w:r>
-      <w:r>
-        <w:t xml:space="preserve">o di vero e proprio vandalismo, come accade di tanto in tanto sulle voci dell’enciclopedia online Wikipedia. È stato quindi da subito necessario pensare ad un qualche tipo di contromisura a questo fenomeno. La prima feature che è stata presa in considerazione è </w:t>
-      </w:r>
-      <w:proofErr w:type="spellStart"/>
-      <w:r>
-        <w:t>quelal</w:t>
-      </w:r>
-      <w:proofErr w:type="spellEnd"/>
-      <w:r>
-        <w:t xml:space="preserve"> che consiste nel prevedere una sorta di “carriera” all’interno della piattaforma che funziona in modo simile al social </w:t>
-      </w:r>
-      <w:proofErr w:type="spellStart"/>
-      <w:r>
-        <w:rPr>
-          <w:i/>
-          <w:iCs/>
-        </w:rPr>
-        <w:t>Reddit</w:t>
-      </w:r>
-      <w:proofErr w:type="spellEnd"/>
-      <w:r>
-        <w:rPr>
-          <w:i/>
-          <w:iCs/>
-        </w:rPr>
-        <w:t xml:space="preserve"> </w:t>
+      <w:r>
+        <w:rPr>
+          <w:i/>
+          <w:iCs/>
+        </w:rPr>
+        <w:t xml:space="preserve">trolling </w:t>
+      </w:r>
+      <w:r>
+        <w:t xml:space="preserve">o di vero e proprio vandalismo, come accade di tanto in tanto sulle voci dell’enciclopedia online Wikipedia. È stato quindi da subito necessario pensare ad un qualche tipo di contromisura a questo fenomeno. La prima feature che è stata presa in considerazione è quelal che consiste nel prevedere una sorta di “carriera” all’interno della piattaforma che funziona in modo simile al social </w:t>
+      </w:r>
+      <w:r>
+        <w:rPr>
+          <w:i/>
+          <w:iCs/>
+        </w:rPr>
+        <w:t xml:space="preserve">Reddit </w:t>
       </w:r>
       <w:r>
         <w:t>in cui gli utenti sono caratterizzati da un certo livello di “Karma”</w:t>
       </w:r>
       <w:r>
-        <w:t xml:space="preserve">, che certifica la loro attività derivata dalla permanenza sulla piattaforma ed il contributo che esso apporta (nel caso di </w:t>
-      </w:r>
-      <w:proofErr w:type="spellStart"/>
-      <w:r>
-        <w:t>Reddit</w:t>
-      </w:r>
-      <w:proofErr w:type="spellEnd"/>
-      <w:r>
-        <w:t xml:space="preserve">, in termini di post, </w:t>
-      </w:r>
-      <w:proofErr w:type="spellStart"/>
-      <w:r>
-        <w:t>upvote</w:t>
-      </w:r>
-      <w:proofErr w:type="spellEnd"/>
-      <w:r>
-        <w:t xml:space="preserve"> o commenti ai post nelle varie boards). Vien da sé che quanto più un utente contribuisce alla piattaforma, tanto più il suo </w:t>
+        <w:t xml:space="preserve">, che certifica la loro attività derivata dalla permanenza sulla piattaforma ed il contributo che esso apporta (nel caso di Reddit, in termini di post, upvote o commenti ai post nelle varie boards). Vien da sé che quanto più un utente contribuisce alla piattaforma, tanto più il suo </w:t>
       </w:r>
       <w:r>
         <w:rPr>
@@ -225,23 +112,7 @@
         <w:t xml:space="preserve">  </w:t>
       </w:r>
       <w:r>
-        <w:t xml:space="preserve">Un approccio del genere potrebbe essere adottato anche in </w:t>
-      </w:r>
-      <w:proofErr w:type="spellStart"/>
-      <w:r>
-        <w:t>Shall</w:t>
-      </w:r>
-      <w:proofErr w:type="spellEnd"/>
-      <w:r>
-        <w:t xml:space="preserve"> </w:t>
-      </w:r>
-      <w:proofErr w:type="spellStart"/>
-      <w:r>
-        <w:t>we</w:t>
-      </w:r>
-      <w:proofErr w:type="spellEnd"/>
-      <w:r>
-        <w:t xml:space="preserve"> Go. Ad esempio, quando un utente effettua la segnalazione di una fermata in un determinato punto, essa verrà analizzata da un</w:t>
+        <w:t>Un approccio del genere potrebbe essere adottato anche in Shall we Go. Ad esempio, quando un utente effettua la segnalazione di una fermata in un determinato punto, essa verrà analizzata da un</w:t>
       </w:r>
       <w:r>
         <w:t>o (o più)</w:t>
@@ -293,15 +164,7 @@
         <w:t>come</w:t>
       </w:r>
       <w:r>
-        <w:t xml:space="preserve"> garantire la qualità dei dati ma poco dell’infrastruttura “under the </w:t>
-      </w:r>
-      <w:proofErr w:type="spellStart"/>
-      <w:r>
-        <w:t>hood</w:t>
-      </w:r>
-      <w:proofErr w:type="spellEnd"/>
-      <w:r>
-        <w:t xml:space="preserve">”. In particolare, sorge immediatamente la questione prettamente tecnica del come andare a scegliere chi devono essere gli incaricati ad esaminare le segnalazioni di ciascun utente. Banalmente, un utente di Milano ha una probabilità decisamente minore di saper </w:t>
+        <w:t xml:space="preserve"> garantire la qualità dei dati ma poco dell’infrastruttura “under the hood”. In particolare, sorge immediatamente la questione prettamente tecnica del come andare a scegliere chi devono essere gli incaricati ad esaminare le segnalazioni di ciascun utente. Banalmente, un utente di Milano ha una probabilità decisamente minore di saper </w:t>
       </w:r>
       <w:r>
         <w:t xml:space="preserve">analizzare la segnalazione di una fermata che si trova nel comune di Fisciano rispetto ad un utente che abita in quel comune o comunque poco lontano da lì. </w:t>
@@ -310,15 +173,7 @@
     <w:p>
       <w:r>
         <w:lastRenderedPageBreak/>
-        <w:t xml:space="preserve">Oltre ad un criterio prettamente tecnico (che è quello della posizione geografica del verificatore), c’è poi da affrontare tutto il discorso sul karma e sul periodo di appartenenza alla piattaforma. Una situazione del genere, specialmente se ci si proietta in un contesto con molti utenti e quindi su larga scala, non sempre è approcciabile con una semplice ricerca lineare tra tutti gli utenti della piattaforma, al netto di un possibile lavoro di </w:t>
-      </w:r>
-      <w:proofErr w:type="spellStart"/>
-      <w:r>
-        <w:t>preprocessing</w:t>
-      </w:r>
-      <w:proofErr w:type="spellEnd"/>
-      <w:r>
-        <w:t xml:space="preserve"> (che sarà discusso in un’appendice di questo documento e che comunque non sempre può andare a buon fine). Nel contesto del corso di </w:t>
+        <w:t xml:space="preserve">Oltre ad un criterio prettamente tecnico (che è quello della posizione geografica del verificatore), c’è poi da affrontare tutto il discorso sul karma e sul periodo di appartenenza alla piattaforma. Una situazione del genere, specialmente se ci si proietta in un contesto con molti utenti e quindi su larga scala, non sempre è approcciabile con una semplice ricerca lineare tra tutti gli utenti della piattaforma, al netto di un possibile lavoro di preprocessing (che sarà discusso in un’appendice di questo documento e che comunque non sempre può andare a buon fine). Nel contesto del corso di </w:t>
       </w:r>
       <w:r>
         <w:rPr>
@@ -422,23 +277,7 @@
         <w:t xml:space="preserve"> GA, essendo una </w:t>
       </w:r>
       <w:r>
-        <w:t xml:space="preserve">metaeuristica, risiede proprio nella sua adattabilità a molti problemi, tra cui vi è proprio quello affrontato da </w:t>
-      </w:r>
-      <w:proofErr w:type="spellStart"/>
-      <w:r>
-        <w:t>Shall</w:t>
-      </w:r>
-      <w:proofErr w:type="spellEnd"/>
-      <w:r>
-        <w:t xml:space="preserve"> </w:t>
-      </w:r>
-      <w:proofErr w:type="spellStart"/>
-      <w:r>
-        <w:t>we</w:t>
-      </w:r>
-      <w:proofErr w:type="spellEnd"/>
-      <w:r>
-        <w:t xml:space="preserve"> Go in questo contesto. Di seguito verrà proposto un possibile setup, fase che rappresenta una delle difficoltà tipiche della progettazione dell’algoritmo, altrimenti molto intuitivo da applicare</w:t>
+        <w:t>metaeuristica, risiede proprio nella sua adattabilità a molti problemi, tra cui vi è proprio quello affrontato da Shall we Go in questo contesto. Di seguito verrà proposto un possibile setup, fase che rappresenta una delle difficoltà tipiche della progettazione dell’algoritmo, altrimenti molto intuitivo da applicare</w:t>
       </w:r>
     </w:p>
     <w:p/>
@@ -622,7 +461,214 @@
         <w:t>duo</w:t>
       </w:r>
       <w:r>
-        <w:t xml:space="preserve"> </w:t>
+        <w:t xml:space="preserve">. Questo approccio permette di poter effettuare in tutta libertà (e senza perdita di coerenza) le operazioni di mutazione e crossover. Ognuno degli individui, quindi, avrà un numero fissato </w:t>
+      </w:r>
+      <w:r>
+        <w:rPr>
+          <w:i/>
+          <w:iCs/>
+        </w:rPr>
+        <w:t xml:space="preserve">n </w:t>
+      </w:r>
+      <w:r>
+        <w:t xml:space="preserve">di geni che consistono in singoli utenti, che sono caratterizzati da quanto discusso in precedenza. </w:t>
+      </w:r>
+    </w:p>
+    <w:p>
+      <w:pPr>
+        <w:pStyle w:val="Paragrafoelenco"/>
+        <w:numPr>
+          <w:ilvl w:val="1"/>
+          <w:numId w:val="1"/>
+        </w:numPr>
+        <w:jc w:val="both"/>
+      </w:pPr>
+      <w:r>
+        <w:t>Funzione di fitness</w:t>
+      </w:r>
+    </w:p>
+    <w:p>
+      <w:pPr>
+        <w:pStyle w:val="Paragrafoelenco"/>
+        <w:jc w:val="both"/>
+      </w:pPr>
+      <w:r>
+        <w:t xml:space="preserve">La funzione di fitness, nel contesto degli algoritmi genetici, fornisce una stima quantitativa della bontà della soluzione di un certo problema. Nel caso di Shall we Go sarebbe desiderabile andare a creare una funzione che permetta di capire, sulla base delle caratteristiche di un gruppo di utenti, quanto questi ultimi possano essere reputati adatti a verificare una certa segnalazione ed eventualmente assegnargliela. </w:t>
+      </w:r>
+    </w:p>
+    <w:p>
+      <w:pPr>
+        <w:pStyle w:val="Paragrafoelenco"/>
+        <w:jc w:val="both"/>
+      </w:pPr>
+      <w:r>
+        <w:t>Come accennato in precedenza, i tratti distintivi degli utenti nel contesto di una certa segnalazione (importante) sono sostanzialmente tre:</w:t>
+      </w:r>
+    </w:p>
+    <w:p>
+      <w:pPr>
+        <w:pStyle w:val="Paragrafoelenco"/>
+        <w:numPr>
+          <w:ilvl w:val="0"/>
+          <w:numId w:val="3"/>
+        </w:numPr>
+        <w:jc w:val="both"/>
+      </w:pPr>
+      <w:r>
+        <w:t xml:space="preserve">Posizione geografica (e, di conseguenza, </w:t>
+      </w:r>
+      <w:r>
+        <w:t>distanza dal luogo della segnalazione</w:t>
+      </w:r>
+      <w:r>
+        <w:t>)</w:t>
+      </w:r>
+    </w:p>
+    <w:p>
+      <w:pPr>
+        <w:pStyle w:val="Paragrafoelenco"/>
+        <w:numPr>
+          <w:ilvl w:val="0"/>
+          <w:numId w:val="3"/>
+        </w:numPr>
+        <w:jc w:val="both"/>
+      </w:pPr>
+      <w:r>
+        <w:t>Permanenza sulla piattaforma</w:t>
+      </w:r>
+    </w:p>
+    <w:p>
+      <w:pPr>
+        <w:pStyle w:val="Paragrafoelenco"/>
+        <w:numPr>
+          <w:ilvl w:val="0"/>
+          <w:numId w:val="3"/>
+        </w:numPr>
+        <w:jc w:val="both"/>
+      </w:pPr>
+      <w:r>
+        <w:t>Karma accumulato con le segnalazioni di fermate, linee o avvenimenti vari</w:t>
+      </w:r>
+    </w:p>
+    <w:p>
+      <w:pPr>
+        <w:ind w:left="708"/>
+        <w:jc w:val="both"/>
+      </w:pPr>
+      <w:r>
+        <w:t xml:space="preserve">La funzione di fitness, dunque, deve tenere conto di queste tre caratteristiche ma allo stesso tempo assegnare un peso maggiore a quelle che vengono reputate più importanti. Ad esempio, potrebbe essere preferibile assegnare più peso alla posizione geografica in cui risiede un utente (e quindi alla sua distanza approssimativa dal luogo della segnalazione) e al suo karma piuttosto che alla sua permanenza sulla piattaforma, che di conseguenza avrà un’importanza marginale (ma non nulla) sulla valutazione della fitness totale. C’è comunque da tener presente che la fitness deve essere calcolata sull’individuo e non sul singolo utente. Per ovviare a questo potenziale problema, si potrebbe pensare di verificare la fitness di ogni utente singolarmente ed eventualmente mediare tra i singoli valori. Questo approccio, tuttavia, </w:t>
+      </w:r>
+      <w:r>
+        <w:t xml:space="preserve">non è esente da difetti. Si assuma che all’interno di un individuo ci siano due geni </w:t>
+      </w:r>
+      <w:r>
+        <w:t xml:space="preserve">molto molto </w:t>
+      </w:r>
+      <w:r>
+        <w:t xml:space="preserve">forti ed </w:t>
+      </w:r>
+      <w:r>
+        <w:t xml:space="preserve">uno molto debole. In questo caso, la sua fitness sarà parecchio alta e quindi questo individuo sarà un ottimo candidato per essere la soluzione al problema, pur avendo al suo interno un utente che risulta poco adatto al suo compito. </w:t>
+      </w:r>
+    </w:p>
+    <w:p>
+      <w:pPr>
+        <w:ind w:left="708"/>
+        <w:jc w:val="both"/>
+      </w:pPr>
+      <w:r>
+        <w:t>Una soluzione a questa problematica risiede</w:t>
+      </w:r>
+      <w:r>
+        <w:t>rebbe</w:t>
+      </w:r>
+      <w:r>
+        <w:t xml:space="preserve"> nel compiere </w:t>
+      </w:r>
+      <w:r>
+        <w:t xml:space="preserve">un lavoro di preprocessing iniziale sui geni degli individui e prevedere un sistema di priorità delle valutazioni delle segnalazioni. </w:t>
+      </w:r>
+    </w:p>
+    <w:p>
+      <w:pPr>
+        <w:ind w:left="708"/>
+        <w:jc w:val="both"/>
+      </w:pPr>
+      <w:r>
+        <w:t>Nello specifico, se due utenti X ed Y danno due valutazioni contrastanti ad una segnalazione (X dice Sì e Y dice No), potrebbe essere accettata l’opinione di chi dei due ha la fitness più alta. Questo lavoro, tuttavia, va al di fuori del lavoro dell’Algoritmo Genetico ed è stato menzionato solo per completezza.</w:t>
+      </w:r>
+    </w:p>
+    <w:p>
+      <w:pPr>
+        <w:ind w:left="708"/>
+        <w:jc w:val="both"/>
+      </w:pPr>
+      <w:r>
+        <w:t xml:space="preserve">Dal punto di vista matematico, la “fitness” </w:t>
+      </w:r>
+      <w:r>
+        <w:rPr>
+          <w:b/>
+          <w:bCs/>
+        </w:rPr>
+        <w:t>di un gene</w:t>
+      </w:r>
+      <w:r>
+        <w:t xml:space="preserve"> viene calcolata come una media pesata di valori che sono in funzione delle tre caratteristiche sopra elencate. La crescita di queste funzioni, nello specifico, varia a seconda del valore di una determinata caratteristica. </w:t>
+      </w:r>
+    </w:p>
+    <w:p>
+      <w:pPr>
+        <w:pStyle w:val="Paragrafoelenco"/>
+        <w:numPr>
+          <w:ilvl w:val="0"/>
+          <w:numId w:val="3"/>
+        </w:numPr>
+        <w:jc w:val="both"/>
+      </w:pPr>
+      <w:r>
+        <w:t>Nel caso della distanza geografica, più il valore è piccolo più la “fitness parziale” sarà alta. (Si preferiscono senz’altro persone che risiedono nella stessa zona del punto in cui è stata effettuata la segnalazione)</w:t>
+      </w:r>
+    </w:p>
+    <w:p>
+      <w:pPr>
+        <w:pStyle w:val="Paragrafoelenco"/>
+        <w:numPr>
+          <w:ilvl w:val="0"/>
+          <w:numId w:val="3"/>
+        </w:numPr>
+        <w:jc w:val="both"/>
+      </w:pPr>
+      <w:r>
+        <w:t>Nel caso del Karma, si prevede una crescita lineare della funzione fino ad un determinato valore soglia, oltre la quale la funzione tende a crescere molto velocemente (più il karma è alto, maggiore sarà il valore)</w:t>
+      </w:r>
+    </w:p>
+    <w:p>
+      <w:pPr>
+        <w:pStyle w:val="Paragrafoelenco"/>
+        <w:numPr>
+          <w:ilvl w:val="0"/>
+          <w:numId w:val="3"/>
+        </w:numPr>
+        <w:jc w:val="both"/>
+      </w:pPr>
+      <w:r>
+        <w:t xml:space="preserve">Nel caso della durata della permanenza sulla piattaforma, </w:t>
+      </w:r>
+      <w:r>
+        <w:t>non si prevedono particolari accorgimenti, quindi si potrebbe pensare ad una funzione che cresce linearmente. (Il valore sarà più alto se un utente è iscritto da più tempo).</w:t>
+      </w:r>
+    </w:p>
+    <w:p>
+      <w:pPr>
+        <w:ind w:left="708"/>
+        <w:jc w:val="both"/>
+        <w:rPr>
+          <w:u w:val="single"/>
+        </w:rPr>
+      </w:pPr>
+      <w:r>
+        <w:t>I valori soglia saranno oggetto di verifica approfondita nel corso del tempo.</w:t>
       </w:r>
     </w:p>
     <w:sectPr>
@@ -759,6 +805,119 @@
     </w:lvl>
   </w:abstractNum>
   <w:abstractNum w:abstractNumId="1" w15:restartNumberingAfterBreak="0">
+    <w:nsid w:val="43E03193"/>
+    <w:multiLevelType w:val="hybridMultilevel"/>
+    <w:tmpl w:val="36E4368A"/>
+    <w:lvl w:ilvl="0" w:tplc="6D36128A">
+      <w:start w:val="3"/>
+      <w:numFmt w:val="bullet"/>
+      <w:lvlText w:val="-"/>
+      <w:lvlJc w:val="left"/>
+      <w:pPr>
+        <w:ind w:left="2135" w:hanging="360"/>
+      </w:pPr>
+      <w:rPr>
+        <w:rFonts w:ascii="Calibri" w:eastAsiaTheme="minorHAnsi" w:hAnsi="Calibri" w:cs="Calibri" w:hint="default"/>
+      </w:rPr>
+    </w:lvl>
+    <w:lvl w:ilvl="1" w:tplc="04100003" w:tentative="1">
+      <w:start w:val="1"/>
+      <w:numFmt w:val="bullet"/>
+      <w:lvlText w:val="o"/>
+      <w:lvlJc w:val="left"/>
+      <w:pPr>
+        <w:ind w:left="2855" w:hanging="360"/>
+      </w:pPr>
+      <w:rPr>
+        <w:rFonts w:ascii="Courier New" w:hAnsi="Courier New" w:cs="Courier New" w:hint="default"/>
+      </w:rPr>
+    </w:lvl>
+    <w:lvl w:ilvl="2" w:tplc="04100005" w:tentative="1">
+      <w:start w:val="1"/>
+      <w:numFmt w:val="bullet"/>
+      <w:lvlText w:val=""/>
+      <w:lvlJc w:val="left"/>
+      <w:pPr>
+        <w:ind w:left="3575" w:hanging="360"/>
+      </w:pPr>
+      <w:rPr>
+        <w:rFonts w:ascii="Wingdings" w:hAnsi="Wingdings" w:hint="default"/>
+      </w:rPr>
+    </w:lvl>
+    <w:lvl w:ilvl="3" w:tplc="04100001" w:tentative="1">
+      <w:start w:val="1"/>
+      <w:numFmt w:val="bullet"/>
+      <w:lvlText w:val=""/>
+      <w:lvlJc w:val="left"/>
+      <w:pPr>
+        <w:ind w:left="4295" w:hanging="360"/>
+      </w:pPr>
+      <w:rPr>
+        <w:rFonts w:ascii="Symbol" w:hAnsi="Symbol" w:hint="default"/>
+      </w:rPr>
+    </w:lvl>
+    <w:lvl w:ilvl="4" w:tplc="04100003" w:tentative="1">
+      <w:start w:val="1"/>
+      <w:numFmt w:val="bullet"/>
+      <w:lvlText w:val="o"/>
+      <w:lvlJc w:val="left"/>
+      <w:pPr>
+        <w:ind w:left="5015" w:hanging="360"/>
+      </w:pPr>
+      <w:rPr>
+        <w:rFonts w:ascii="Courier New" w:hAnsi="Courier New" w:cs="Courier New" w:hint="default"/>
+      </w:rPr>
+    </w:lvl>
+    <w:lvl w:ilvl="5" w:tplc="04100005" w:tentative="1">
+      <w:start w:val="1"/>
+      <w:numFmt w:val="bullet"/>
+      <w:lvlText w:val=""/>
+      <w:lvlJc w:val="left"/>
+      <w:pPr>
+        <w:ind w:left="5735" w:hanging="360"/>
+      </w:pPr>
+      <w:rPr>
+        <w:rFonts w:ascii="Wingdings" w:hAnsi="Wingdings" w:hint="default"/>
+      </w:rPr>
+    </w:lvl>
+    <w:lvl w:ilvl="6" w:tplc="04100001" w:tentative="1">
+      <w:start w:val="1"/>
+      <w:numFmt w:val="bullet"/>
+      <w:lvlText w:val=""/>
+      <w:lvlJc w:val="left"/>
+      <w:pPr>
+        <w:ind w:left="6455" w:hanging="360"/>
+      </w:pPr>
+      <w:rPr>
+        <w:rFonts w:ascii="Symbol" w:hAnsi="Symbol" w:hint="default"/>
+      </w:rPr>
+    </w:lvl>
+    <w:lvl w:ilvl="7" w:tplc="04100003" w:tentative="1">
+      <w:start w:val="1"/>
+      <w:numFmt w:val="bullet"/>
+      <w:lvlText w:val="o"/>
+      <w:lvlJc w:val="left"/>
+      <w:pPr>
+        <w:ind w:left="7175" w:hanging="360"/>
+      </w:pPr>
+      <w:rPr>
+        <w:rFonts w:ascii="Courier New" w:hAnsi="Courier New" w:cs="Courier New" w:hint="default"/>
+      </w:rPr>
+    </w:lvl>
+    <w:lvl w:ilvl="8" w:tplc="04100005" w:tentative="1">
+      <w:start w:val="1"/>
+      <w:numFmt w:val="bullet"/>
+      <w:lvlText w:val=""/>
+      <w:lvlJc w:val="left"/>
+      <w:pPr>
+        <w:ind w:left="7895" w:hanging="360"/>
+      </w:pPr>
+      <w:rPr>
+        <w:rFonts w:ascii="Wingdings" w:hAnsi="Wingdings" w:hint="default"/>
+      </w:rPr>
+    </w:lvl>
+  </w:abstractNum>
+  <w:abstractNum w:abstractNumId="2" w15:restartNumberingAfterBreak="0">
     <w:nsid w:val="4F7337D7"/>
     <w:multiLevelType w:val="hybridMultilevel"/>
     <w:tmpl w:val="95322BDA"/>
@@ -875,6 +1034,9 @@
     <w:abstractNumId w:val="0"/>
   </w:num>
   <w:num w:numId="2">
+    <w:abstractNumId w:val="2"/>
+  </w:num>
+  <w:num w:numId="3">
     <w:abstractNumId w:val="1"/>
   </w:num>
 </w:numbering>

</xml_diff>